<commit_message>
added hotfix by király
</commit_message>
<xml_diff>
--- a/Fekete Macska dokumentáció.docx
+++ b/Fekete Macska dokumentáció.docx
@@ -259,7 +259,79 @@
           <w:sz w:val="24"/>
           <w:lang w:val="hu-HU"/>
         </w:rPr>
-        <w:t>Az applikációt Andriod Studioben fejlesztettük, jelenleg Android 4.2 és újabb eszközöket támogat (a jelenlegi Androidos eszközök kb. 87,4%-a). Távlati célunk közé tartozik az IOS-es és Windows Phone-os eszközök támogatása is.</w:t>
+        <w:t xml:space="preserve">Az applikációt </w:t>
+      </w:r>
+      <w:proofErr w:type="spellStart"/>
+      <w:r>
+        <w:rPr>
+          <w:rFonts w:cstheme="minorHAnsi"/>
+          <w:sz w:val="24"/>
+          <w:lang w:val="hu-HU"/>
+        </w:rPr>
+        <w:t>Andriod</w:t>
+      </w:r>
+      <w:proofErr w:type="spellEnd"/>
+      <w:r>
+        <w:rPr>
+          <w:rFonts w:cstheme="minorHAnsi"/>
+          <w:sz w:val="24"/>
+          <w:lang w:val="hu-HU"/>
+        </w:rPr>
+        <w:t xml:space="preserve"> </w:t>
+      </w:r>
+      <w:proofErr w:type="spellStart"/>
+      <w:r>
+        <w:rPr>
+          <w:rFonts w:cstheme="minorHAnsi"/>
+          <w:sz w:val="24"/>
+          <w:lang w:val="hu-HU"/>
+        </w:rPr>
+        <w:t>Studioben</w:t>
+      </w:r>
+      <w:proofErr w:type="spellEnd"/>
+      <w:r>
+        <w:rPr>
+          <w:rFonts w:cstheme="minorHAnsi"/>
+          <w:sz w:val="24"/>
+          <w:lang w:val="hu-HU"/>
+        </w:rPr>
+        <w:t xml:space="preserve"> fejlesztettük, jelenleg </w:t>
+      </w:r>
+      <w:proofErr w:type="spellStart"/>
+      <w:r>
+        <w:rPr>
+          <w:rFonts w:cstheme="minorHAnsi"/>
+          <w:sz w:val="24"/>
+          <w:lang w:val="hu-HU"/>
+        </w:rPr>
+        <w:t>Android</w:t>
+      </w:r>
+      <w:proofErr w:type="spellEnd"/>
+      <w:r>
+        <w:rPr>
+          <w:rFonts w:cstheme="minorHAnsi"/>
+          <w:sz w:val="24"/>
+          <w:lang w:val="hu-HU"/>
+        </w:rPr>
+        <w:t xml:space="preserve"> 4.2 és újabb eszközöket támogat (a jelenlegi Androidos eszközök kb. 87,4%-a). Távlati célunk közé tartozik az IOS-es és Windows </w:t>
+      </w:r>
+      <w:proofErr w:type="spellStart"/>
+      <w:r>
+        <w:rPr>
+          <w:rFonts w:cstheme="minorHAnsi"/>
+          <w:sz w:val="24"/>
+          <w:lang w:val="hu-HU"/>
+        </w:rPr>
+        <w:t>Phone</w:t>
+      </w:r>
+      <w:proofErr w:type="spellEnd"/>
+      <w:r>
+        <w:rPr>
+          <w:rFonts w:cstheme="minorHAnsi"/>
+          <w:sz w:val="24"/>
+          <w:lang w:val="hu-HU"/>
+        </w:rPr>
+        <w:t>-os eszközök támogatása is.</w:t>
       </w:r>
     </w:p>
     <w:p>
@@ -300,7 +372,25 @@
           <w:sz w:val="24"/>
           <w:lang w:val="hu-HU"/>
         </w:rPr>
-        <w:t xml:space="preserve">Az applikációnk két Activity-ből áll. </w:t>
+        <w:t xml:space="preserve">Az applikációnk két </w:t>
+      </w:r>
+      <w:proofErr w:type="spellStart"/>
+      <w:r>
+        <w:rPr>
+          <w:rFonts w:cstheme="minorHAnsi"/>
+          <w:sz w:val="24"/>
+          <w:lang w:val="hu-HU"/>
+        </w:rPr>
+        <w:t>Activity-ből</w:t>
+      </w:r>
+      <w:proofErr w:type="spellEnd"/>
+      <w:r>
+        <w:rPr>
+          <w:rFonts w:cstheme="minorHAnsi"/>
+          <w:sz w:val="24"/>
+          <w:lang w:val="hu-HU"/>
+        </w:rPr>
+        <w:t xml:space="preserve"> áll. </w:t>
       </w:r>
       <w:r>
         <w:rPr>
@@ -326,6 +416,7 @@
           <w:lang w:val="hu-HU"/>
         </w:rPr>
       </w:pPr>
+      <w:proofErr w:type="spellStart"/>
       <w:r>
         <w:rPr>
           <w:rFonts w:cstheme="minorHAnsi"/>
@@ -334,7 +425,18 @@
           <w:szCs w:val="28"/>
           <w:lang w:val="hu-HU"/>
         </w:rPr>
-        <w:t>Activity: Az eszközök „egymásra találása”</w:t>
+        <w:t>Activity</w:t>
+      </w:r>
+      <w:proofErr w:type="spellEnd"/>
+      <w:r>
+        <w:rPr>
+          <w:rFonts w:cstheme="minorHAnsi"/>
+          <w:b/>
+          <w:sz w:val="28"/>
+          <w:szCs w:val="28"/>
+          <w:lang w:val="hu-HU"/>
+        </w:rPr>
+        <w:t>: Az eszközök „egymásra találása”</w:t>
       </w:r>
     </w:p>
     <w:p>
@@ -388,7 +490,25 @@
           <w:sz w:val="24"/>
           <w:lang w:val="hu-HU"/>
         </w:rPr>
-        <w:t>Az 1. Activity-ben 3 választási lehetőség van. Létrehozhatunk egy szervert, végig szkennelhetjük a hálózatot szerverek után, vagy egy kódot beírva azonnal csatlakozhatunk a szerverhez (gyakorlatilag a szerver IP címének utolsó szegmensét kell beírni). Ha egy kliens csatlakozott a szerverhez, akkor a szerver kijelzőjén megjelenik a kliens neve, valamint ki lehet választani, hogy a csatlakozott eszközök közül melyik vegyen részt a játékban, továbbá be lehet állítani a játékosok sorrendjét is.</w:t>
+        <w:t xml:space="preserve">Az 1. </w:t>
+      </w:r>
+      <w:proofErr w:type="spellStart"/>
+      <w:r>
+        <w:rPr>
+          <w:rFonts w:cstheme="minorHAnsi"/>
+          <w:sz w:val="24"/>
+          <w:lang w:val="hu-HU"/>
+        </w:rPr>
+        <w:t>Activity</w:t>
+      </w:r>
+      <w:proofErr w:type="spellEnd"/>
+      <w:r>
+        <w:rPr>
+          <w:rFonts w:cstheme="minorHAnsi"/>
+          <w:sz w:val="24"/>
+          <w:lang w:val="hu-HU"/>
+        </w:rPr>
+        <w:t>-ben 3 választási lehetőség van. Létrehozhatunk egy szervert, végig szkennelhetjük a hálózatot szerverek után, vagy egy kódot beírva azonnal csatlakozhatunk a szerverhez (gyakorlatilag a szerver IP címének utolsó szegmensét kell beírni). Ha egy kliens csatlakozott a szerverhez, akkor a szerver kijelzőjén megjelenik a kliens neve, valamint ki lehet választani, hogy a csatlakozott eszközök közül melyik vegyen részt a játékban, továbbá be lehet állítani a játékosok sorrendjét is.</w:t>
       </w:r>
     </w:p>
     <w:p>
@@ -423,7 +543,25 @@
           <w:sz w:val="24"/>
           <w:lang w:val="hu-HU"/>
         </w:rPr>
-        <w:t>Ha a kiválasztás megfelelő, akkor mind a szerver, mind a kiválasztott kliensek tovább lépnek a 2. Activity-re.</w:t>
+        <w:t xml:space="preserve">Ha a kiválasztás megfelelő, akkor mind a szerver, mind a kiválasztott kliensek tovább lépnek a 2. </w:t>
+      </w:r>
+      <w:proofErr w:type="spellStart"/>
+      <w:r>
+        <w:rPr>
+          <w:rFonts w:cstheme="minorHAnsi"/>
+          <w:sz w:val="24"/>
+          <w:lang w:val="hu-HU"/>
+        </w:rPr>
+        <w:t>Activity</w:t>
+      </w:r>
+      <w:proofErr w:type="spellEnd"/>
+      <w:r>
+        <w:rPr>
+          <w:rFonts w:cstheme="minorHAnsi"/>
+          <w:sz w:val="24"/>
+          <w:lang w:val="hu-HU"/>
+        </w:rPr>
+        <w:t>-re.</w:t>
       </w:r>
     </w:p>
     <w:p>
@@ -450,6 +588,7 @@
           <w:lang w:val="hu-HU"/>
         </w:rPr>
       </w:pPr>
+      <w:proofErr w:type="spellStart"/>
       <w:r>
         <w:rPr>
           <w:rFonts w:cstheme="minorHAnsi"/>
@@ -458,8 +597,9 @@
           <w:szCs w:val="28"/>
           <w:lang w:val="hu-HU"/>
         </w:rPr>
-        <w:t xml:space="preserve">Activity: </w:t>
-      </w:r>
+        <w:t>Activity</w:t>
+      </w:r>
+      <w:proofErr w:type="spellEnd"/>
       <w:r>
         <w:rPr>
           <w:rFonts w:cstheme="minorHAnsi"/>
@@ -468,7 +608,7 @@
           <w:szCs w:val="28"/>
           <w:lang w:val="hu-HU"/>
         </w:rPr>
-        <w:t>A játék</w:t>
+        <w:t>: A játék</w:t>
       </w:r>
     </w:p>
     <w:p>
@@ -522,7 +662,25 @@
           <w:sz w:val="24"/>
           <w:lang w:val="hu-HU"/>
         </w:rPr>
-        <w:t xml:space="preserve">Ebben az Activity-ben zajlik le a játék, ahol </w:t>
+        <w:t xml:space="preserve">Ebben az </w:t>
+      </w:r>
+      <w:proofErr w:type="spellStart"/>
+      <w:r>
+        <w:rPr>
+          <w:rFonts w:cstheme="minorHAnsi"/>
+          <w:sz w:val="24"/>
+          <w:lang w:val="hu-HU"/>
+        </w:rPr>
+        <w:t>Activity</w:t>
+      </w:r>
+      <w:proofErr w:type="spellEnd"/>
+      <w:r>
+        <w:rPr>
+          <w:rFonts w:cstheme="minorHAnsi"/>
+          <w:sz w:val="24"/>
+          <w:lang w:val="hu-HU"/>
+        </w:rPr>
+        <w:t xml:space="preserve">-ben zajlik le a játék, ahol </w:t>
       </w:r>
       <w:r>
         <w:rPr>
@@ -603,7 +761,25 @@
           <w:sz w:val="24"/>
           <w:lang w:val="hu-HU"/>
         </w:rPr>
-        <w:t>Grafikus interfész továbbgondolása, animációk létrehozása.</w:t>
+        <w:t xml:space="preserve">Grafikus interfész továbbgondolása, animációk </w:t>
+      </w:r>
+      <w:r>
+        <w:rPr>
+          <w:rFonts w:cstheme="minorHAnsi"/>
+          <w:b/>
+          <w:sz w:val="24"/>
+          <w:lang w:val="hu-HU"/>
+        </w:rPr>
+        <w:t>hozzáadása</w:t>
+      </w:r>
+      <w:r>
+        <w:rPr>
+          <w:rFonts w:cstheme="minorHAnsi"/>
+          <w:b/>
+          <w:sz w:val="24"/>
+          <w:lang w:val="hu-HU"/>
+        </w:rPr>
+        <w:t>.</w:t>
       </w:r>
       <w:r>
         <w:rPr>
@@ -657,7 +833,27 @@
           <w:sz w:val="24"/>
           <w:lang w:val="hu-HU"/>
         </w:rPr>
-        <w:t>IOS-es és Windows Phone-os eszközök támogatása.</w:t>
+        <w:t xml:space="preserve">IOS-es és Windows </w:t>
+      </w:r>
+      <w:proofErr w:type="spellStart"/>
+      <w:r>
+        <w:rPr>
+          <w:rFonts w:cstheme="minorHAnsi"/>
+          <w:b/>
+          <w:sz w:val="24"/>
+          <w:lang w:val="hu-HU"/>
+        </w:rPr>
+        <w:t>Phone</w:t>
+      </w:r>
+      <w:proofErr w:type="spellEnd"/>
+      <w:r>
+        <w:rPr>
+          <w:rFonts w:cstheme="minorHAnsi"/>
+          <w:b/>
+          <w:sz w:val="24"/>
+          <w:lang w:val="hu-HU"/>
+        </w:rPr>
+        <w:t>-os eszközök támogatása.</w:t>
       </w:r>
       <w:r>
         <w:rPr>
@@ -675,18 +871,341 @@
           <w:lang w:val="hu-HU"/>
         </w:rPr>
         <w:t>Ennek</w:t>
+      </w:r>
+      <w:r>
+        <w:rPr>
+          <w:rFonts w:cstheme="minorHAnsi"/>
+          <w:sz w:val="24"/>
+          <w:lang w:val="hu-HU"/>
+        </w:rPr>
+        <w:t xml:space="preserve"> segítségével több felhasználóhoz el lehetne juttatni az </w:t>
+      </w:r>
+      <w:proofErr w:type="spellStart"/>
+      <w:r>
+        <w:rPr>
+          <w:rFonts w:cstheme="minorHAnsi"/>
+          <w:sz w:val="24"/>
+          <w:lang w:val="hu-HU"/>
+        </w:rPr>
+        <w:t>applikációnkat</w:t>
+      </w:r>
+      <w:proofErr w:type="spellEnd"/>
+    </w:p>
+    <w:p>
+      <w:pPr>
+        <w:pStyle w:val="Listaszerbekezds"/>
+        <w:rPr>
+          <w:rFonts w:cstheme="minorHAnsi"/>
+          <w:sz w:val="24"/>
+          <w:lang w:val="hu-HU"/>
+        </w:rPr>
+      </w:pPr>
+    </w:p>
+    <w:p>
+      <w:pPr>
+        <w:pStyle w:val="Listaszerbekezds"/>
+        <w:numPr>
+          <w:ilvl w:val="0"/>
+          <w:numId w:val="4"/>
+        </w:numPr>
+        <w:spacing w:before="240" w:after="360"/>
+        <w:ind w:left="714" w:hanging="357"/>
+        <w:rPr>
+          <w:rFonts w:cstheme="minorHAnsi"/>
+          <w:b/>
+          <w:sz w:val="24"/>
+          <w:lang w:val="hu-HU"/>
+        </w:rPr>
+      </w:pPr>
+      <w:r>
+        <w:rPr>
+          <w:rFonts w:cstheme="minorHAnsi"/>
+          <w:b/>
+          <w:sz w:val="24"/>
+          <w:lang w:val="hu-HU"/>
+        </w:rPr>
+        <w:lastRenderedPageBreak/>
+        <w:t xml:space="preserve">Statisztikák és </w:t>
+      </w:r>
+      <w:r>
+        <w:rPr>
+          <w:rFonts w:cstheme="minorHAnsi"/>
+          <w:b/>
+          <w:sz w:val="24"/>
+          <w:lang w:val="hu-HU"/>
+        </w:rPr>
+        <w:t>Élő-típusú pontrendszer implementálása.</w:t>
+      </w:r>
+      <w:r>
+        <w:rPr>
+          <w:rFonts w:cstheme="minorHAnsi"/>
+          <w:b/>
+          <w:sz w:val="24"/>
+          <w:lang w:val="hu-HU"/>
+        </w:rPr>
+        <w:br/>
+      </w:r>
+      <w:r>
+        <w:rPr>
+          <w:rFonts w:cstheme="minorHAnsi"/>
+          <w:sz w:val="24"/>
+          <w:lang w:val="hu-HU"/>
+        </w:rPr>
+        <w:t>Hozzáad a játék kompetitív oldalához, össze lehet hasonlítani teljesítményünket a barátainkéval.</w:t>
+      </w:r>
+    </w:p>
+    <w:p>
+      <w:pPr>
+        <w:pStyle w:val="Listaszerbekezds"/>
+        <w:rPr>
+          <w:rFonts w:cstheme="minorHAnsi"/>
+          <w:b/>
+          <w:sz w:val="24"/>
+          <w:lang w:val="hu-HU"/>
+        </w:rPr>
+      </w:pPr>
+    </w:p>
+    <w:p>
+      <w:pPr>
+        <w:pStyle w:val="Listaszerbekezds"/>
+        <w:numPr>
+          <w:ilvl w:val="0"/>
+          <w:numId w:val="4"/>
+        </w:numPr>
+        <w:spacing w:before="240" w:after="360"/>
+        <w:ind w:left="714" w:hanging="357"/>
+        <w:rPr>
+          <w:rFonts w:cstheme="minorHAnsi"/>
+          <w:b/>
+          <w:sz w:val="24"/>
+          <w:lang w:val="hu-HU"/>
+        </w:rPr>
+      </w:pPr>
+      <w:proofErr w:type="spellStart"/>
+      <w:r>
+        <w:rPr>
+          <w:rFonts w:cstheme="minorHAnsi"/>
+          <w:b/>
+          <w:sz w:val="24"/>
+          <w:lang w:val="hu-HU"/>
+        </w:rPr>
+        <w:t>Testreszabási</w:t>
+      </w:r>
+      <w:proofErr w:type="spellEnd"/>
+      <w:r>
+        <w:rPr>
+          <w:rFonts w:cstheme="minorHAnsi"/>
+          <w:b/>
+          <w:sz w:val="24"/>
+          <w:lang w:val="hu-HU"/>
+        </w:rPr>
+        <w:t xml:space="preserve"> lehetőségek</w:t>
+      </w:r>
+      <w:r>
+        <w:rPr>
+          <w:rFonts w:cstheme="minorHAnsi"/>
+          <w:b/>
+          <w:sz w:val="24"/>
+          <w:lang w:val="hu-HU"/>
+        </w:rPr>
+        <w:br/>
+      </w:r>
+      <w:r>
+        <w:rPr>
+          <w:rFonts w:cstheme="minorHAnsi"/>
+          <w:sz w:val="24"/>
+          <w:lang w:val="hu-HU"/>
+        </w:rPr>
+        <w:t>Több stílusú kártyapakli, egyedi hátterek elérhetősége. Ennél a pontnál be lehet vezetni egy játékpénz rendszert, ahol a felhasználó az eddigi teljesítménye után jutalmat kap, melyekkel feloldhat kozmetikumokat.</w:t>
+      </w:r>
+    </w:p>
+    <w:p>
+      <w:pPr>
+        <w:pStyle w:val="Listaszerbekezds"/>
+        <w:rPr>
+          <w:rFonts w:cstheme="minorHAnsi"/>
+          <w:b/>
+          <w:sz w:val="24"/>
+          <w:lang w:val="hu-HU"/>
+        </w:rPr>
+      </w:pPr>
+    </w:p>
+    <w:p>
+      <w:pPr>
+        <w:pStyle w:val="Listaszerbekezds"/>
+        <w:numPr>
+          <w:ilvl w:val="0"/>
+          <w:numId w:val="4"/>
+        </w:numPr>
+        <w:spacing w:before="240" w:after="360"/>
+        <w:ind w:left="714" w:hanging="357"/>
+        <w:rPr>
+          <w:rFonts w:cstheme="minorHAnsi"/>
+          <w:b/>
+          <w:sz w:val="24"/>
+          <w:lang w:val="hu-HU"/>
+        </w:rPr>
+      </w:pPr>
+      <w:r>
+        <w:rPr>
+          <w:rFonts w:cstheme="minorHAnsi"/>
+          <w:b/>
+          <w:sz w:val="24"/>
+          <w:lang w:val="hu-HU"/>
+        </w:rPr>
+        <w:t>További kártyajátékok hozzáadása</w:t>
+      </w:r>
+      <w:r>
+        <w:rPr>
+          <w:rFonts w:cstheme="minorHAnsi"/>
+          <w:b/>
+          <w:sz w:val="24"/>
+          <w:lang w:val="hu-HU"/>
+        </w:rPr>
+        <w:br/>
+      </w:r>
+      <w:r>
+        <w:rPr>
+          <w:rFonts w:cstheme="minorHAnsi"/>
+          <w:sz w:val="24"/>
+          <w:lang w:val="hu-HU"/>
+        </w:rPr>
+        <w:t>Mivel a fejlesztés során fontosnak tartottuk a moduláris felépítést, ezért a keretrendszerünk alkalmas további kártyajátékok implementálására. Ennek segítségével minden felhasználó megtalálhatja majd a kedvenc játékát.</w:t>
+      </w:r>
+    </w:p>
+    <w:p>
+      <w:pPr>
+        <w:pStyle w:val="Listaszerbekezds"/>
+        <w:rPr>
+          <w:rFonts w:cstheme="minorHAnsi"/>
+          <w:b/>
+          <w:sz w:val="24"/>
+          <w:lang w:val="hu-HU"/>
+        </w:rPr>
+      </w:pPr>
+    </w:p>
+    <w:p>
+      <w:pPr>
+        <w:pStyle w:val="Listaszerbekezds"/>
+        <w:numPr>
+          <w:ilvl w:val="0"/>
+          <w:numId w:val="4"/>
+        </w:numPr>
+        <w:spacing w:before="240" w:after="360"/>
+        <w:ind w:left="714" w:hanging="357"/>
+        <w:rPr>
+          <w:rFonts w:cstheme="minorHAnsi"/>
+          <w:b/>
+          <w:sz w:val="24"/>
+          <w:lang w:val="hu-HU"/>
+        </w:rPr>
+      </w:pPr>
+      <w:r>
+        <w:rPr>
+          <w:rFonts w:cstheme="minorHAnsi"/>
+          <w:b/>
+          <w:sz w:val="24"/>
+          <w:lang w:val="hu-HU"/>
+        </w:rPr>
+        <w:t>Teljesítmény optimalizálás</w:t>
+      </w:r>
+      <w:r>
+        <w:rPr>
+          <w:rFonts w:cstheme="minorHAnsi"/>
+          <w:b/>
+          <w:sz w:val="24"/>
+          <w:lang w:val="hu-HU"/>
+        </w:rPr>
+        <w:br/>
+      </w:r>
+      <w:r>
+        <w:rPr>
+          <w:rFonts w:cstheme="minorHAnsi"/>
+          <w:sz w:val="24"/>
+          <w:lang w:val="hu-HU"/>
+        </w:rPr>
+        <w:t>A hálózati kommunikáció gyorsítása, megbízhatóságának javítása, valamint háttérszámítások csökkentése</w:t>
       </w:r>
       <w:bookmarkStart w:id="0" w:name="_GoBack"/>
       <w:bookmarkEnd w:id="0"/>
     </w:p>
     <w:p>
       <w:pPr>
-        <w:rPr>
-          <w:rFonts w:cstheme="minorHAnsi"/>
-          <w:sz w:val="24"/>
-          <w:lang w:val="hu-HU"/>
-        </w:rPr>
-      </w:pPr>
+        <w:pStyle w:val="Listaszerbekezds"/>
+        <w:rPr>
+          <w:rFonts w:cstheme="minorHAnsi"/>
+          <w:b/>
+          <w:sz w:val="24"/>
+          <w:lang w:val="hu-HU"/>
+        </w:rPr>
+      </w:pPr>
+    </w:p>
+    <w:p>
+      <w:pPr>
+        <w:spacing w:before="240" w:after="360"/>
+        <w:rPr>
+          <w:rFonts w:cstheme="minorHAnsi"/>
+          <w:b/>
+          <w:sz w:val="24"/>
+          <w:lang w:val="hu-HU"/>
+        </w:rPr>
+      </w:pPr>
+    </w:p>
+    <w:p>
+      <w:pPr>
+        <w:pStyle w:val="Cmsor1"/>
+        <w:rPr>
+          <w:lang w:val="hu-HU"/>
+        </w:rPr>
+      </w:pPr>
+      <w:r>
+        <w:rPr>
+          <w:lang w:val="hu-HU"/>
+        </w:rPr>
+        <w:t>Elképzelt üzleti modell</w:t>
+      </w:r>
+    </w:p>
+    <w:p>
+      <w:pPr>
+        <w:rPr>
+          <w:rFonts w:cstheme="minorHAnsi"/>
+          <w:sz w:val="24"/>
+          <w:lang w:val="hu-HU"/>
+        </w:rPr>
+      </w:pPr>
+      <w:r>
+        <w:rPr>
+          <w:rFonts w:cstheme="minorHAnsi"/>
+          <w:sz w:val="24"/>
+          <w:lang w:val="hu-HU"/>
+        </w:rPr>
+        <w:t>A leghasznosabbnak a napjainkban egyre nagyobb teret nyerő ingyenesen letölthető modellt tartjuk. Ezt használva bárki ingyenesen letöltheti a játékunkat, melyben hirdetések jelenn</w:t>
+      </w:r>
+      <w:r>
+        <w:rPr>
+          <w:rFonts w:cstheme="minorHAnsi"/>
+          <w:sz w:val="24"/>
+          <w:lang w:val="hu-HU"/>
+        </w:rPr>
+        <w:t xml:space="preserve">ek meg. Tervezzük továbbá azt a lehetőséget is, hogy valaki megvegye a játékot, prémium változatra frissítsen, amiben nincsenek hirdetések. Ezen felül a </w:t>
+      </w:r>
+      <w:r>
+        <w:rPr>
+          <w:rFonts w:cstheme="minorHAnsi"/>
+          <w:b/>
+          <w:sz w:val="24"/>
+          <w:lang w:val="hu-HU"/>
+        </w:rPr>
+        <w:t>4.</w:t>
+      </w:r>
+      <w:r>
+        <w:rPr>
+          <w:rFonts w:cstheme="minorHAnsi"/>
+          <w:sz w:val="24"/>
+          <w:lang w:val="hu-HU"/>
+        </w:rPr>
+        <w:t xml:space="preserve"> pontban említett játékpénz rendszert bevezetve a felhasználónak lehetősége lenne valódi pénzért virtuálist vásárolnia.</w:t>
+      </w:r>
     </w:p>
     <w:p>
       <w:pPr>

</xml_diff>